<commit_message>
updated errors to show on correct pages
</commit_message>
<xml_diff>
--- a/Test Plan and Results Document.docx
+++ b/Test Plan and Results Document.docx
@@ -549,7 +549,11 @@
           <w:tcPr>
             <w:tcW w:w="1558" w:type="dxa"/>
           </w:tcPr>
-          <w:p/>
+          <w:p>
+            <w:r>
+              <w:t>Email Already Registered</w:t>
+            </w:r>
+          </w:p>
         </w:tc>
         <w:tc>
           <w:tcPr>
@@ -693,6 +697,14 @@
     </w:tbl>
     <w:p/>
     <w:p/>
+    <w:p/>
+    <w:p/>
+    <w:p/>
+    <w:p>
+      <w:r>
+        <w:t> 1. Can a registered user log in and view their past purchases or current orders? Expected Result: User dashboard shows accurate order history and ticket info. 2. Does the site validate user input during checkout (e.g., missing fields, invalid credit card)? Expected Result: Relevant error messages appear, form is not submitted. 3. Can a user proceed through checkout with valid billing and payment info? Expected Result: User is redirected to confirmation after successful payment. 4. Can a user select an event and view available ticket types and prices? Expected Result: Event details load correctly, showing accurate ticket info. 5. Can a registered user log in and view their past purchases or current orders? Expected Result: User dashboard shows accurate order history and ticket info.</w:t>
+      </w:r>
+    </w:p>
     <w:sectPr>
       <w:pgSz w:w="12240" w:h="15840"/>
       <w:pgMar w:top="1440" w:right="1440" w:bottom="1440" w:left="1440" w:header="720" w:footer="720" w:gutter="0"/>

</xml_diff>

<commit_message>
Test Plan document updated
</commit_message>
<xml_diff>
--- a/Test Plan and Results Document.docx
+++ b/Test Plan and Results Document.docx
@@ -6,85 +6,582 @@
       <w:r>
         <w:t>Hunter Smith</w:t>
       </w:r>
+      <w:r>
+        <w:t xml:space="preserve">, Jayden Scott, </w:t>
+      </w:r>
+      <w:r>
+        <w:t>Taniyah Epps</w:t>
+      </w:r>
+    </w:p>
+    <w:p>
+      <w:r>
+        <w:t>4/19/2025</w:t>
+      </w:r>
     </w:p>
     <w:p/>
     <w:p>
       <w:pPr>
         <w:jc w:val="center"/>
+        <w:rPr>
+          <w:b/>
+          <w:bCs/>
+          <w:sz w:val="28"/>
+          <w:szCs w:val="28"/>
+        </w:rPr>
       </w:pPr>
       <w:r>
-        <w:t>Test Plan and Results Document</w:t>
+        <w:rPr>
+          <w:b/>
+          <w:bCs/>
+          <w:sz w:val="28"/>
+          <w:szCs w:val="28"/>
+        </w:rPr>
+        <w:t xml:space="preserve">Test Plan and Results </w:t>
+      </w:r>
+      <w:r>
+        <w:rPr>
+          <w:b/>
+          <w:bCs/>
+          <w:sz w:val="32"/>
+          <w:szCs w:val="32"/>
+        </w:rPr>
+        <w:t>Document</w:t>
       </w:r>
     </w:p>
     <w:p/>
     <w:p>
-      <w:r>
-        <w:t>Test Plan and Results: Before a software system goes live, it undergoes thorough testing. The</w:t>
-      </w:r>
-      <w:r>
+      <w:pPr>
+        <w:rPr>
+          <w:b/>
+          <w:bCs/>
+          <w:sz w:val="32"/>
+          <w:szCs w:val="32"/>
+        </w:rPr>
+      </w:pPr>
+      <w:r>
+        <w:rPr>
+          <w:b/>
+          <w:bCs/>
+          <w:sz w:val="32"/>
+          <w:szCs w:val="32"/>
+        </w:rPr>
+        <w:t>Test Cases</w:t>
+      </w:r>
+    </w:p>
+    <w:p>
+      <w:pPr>
+        <w:pStyle w:val="ListParagraph"/>
+        <w:numPr>
+          <w:ilvl w:val="0"/>
+          <w:numId w:val="1"/>
+        </w:numPr>
+        <w:rPr>
+          <w:b/>
+          <w:bCs/>
+        </w:rPr>
+      </w:pPr>
+      <w:r>
+        <w:rPr>
+          <w:b/>
+          <w:bCs/>
+        </w:rPr>
+        <w:t>Check for empty password when signing up:</w:t>
+      </w:r>
+      <w:r>
+        <w:rPr>
+          <w:b/>
+          <w:bCs/>
+        </w:rPr>
         <w:t xml:space="preserve"> </w:t>
       </w:r>
       <w:r>
-        <w:t xml:space="preserve">deliverable document for this phase comprises two parts. </w:t>
+        <w:t xml:space="preserve">This is important so that </w:t>
+      </w:r>
+      <w:r>
+        <w:t>the account remains secure and so that the account can be stored.</w:t>
       </w:r>
     </w:p>
-    <w:p/>
-    <w:p/>
     <w:p>
-      <w:r>
-        <w:t>In the first part, test cases (at least 15)</w:t>
+      <w:pPr>
+        <w:pStyle w:val="ListParagraph"/>
+        <w:numPr>
+          <w:ilvl w:val="0"/>
+          <w:numId w:val="1"/>
+        </w:numPr>
+        <w:rPr>
+          <w:b/>
+          <w:bCs/>
+        </w:rPr>
+      </w:pPr>
+      <w:r>
+        <w:rPr>
+          <w:b/>
+          <w:bCs/>
+        </w:rPr>
+        <w:t xml:space="preserve">Make sure that there is a @ in email: </w:t>
+      </w:r>
+      <w:r>
+        <w:t>Every email must feature a ‘@’ sign or it is not an proper email address.</w:t>
+      </w:r>
+    </w:p>
+    <w:p>
+      <w:pPr>
+        <w:pStyle w:val="ListParagraph"/>
+        <w:numPr>
+          <w:ilvl w:val="0"/>
+          <w:numId w:val="1"/>
+        </w:numPr>
+        <w:rPr>
+          <w:b/>
+          <w:bCs/>
+        </w:rPr>
+      </w:pPr>
+      <w:r>
+        <w:rPr>
+          <w:b/>
+          <w:bCs/>
+        </w:rPr>
+        <w:t xml:space="preserve">Password is not Less than 8 characters: </w:t>
+      </w:r>
+      <w:r>
+        <w:t>Short passwords are the most fallible to brute force attacks.</w:t>
+      </w:r>
+    </w:p>
+    <w:p>
+      <w:pPr>
+        <w:pStyle w:val="ListParagraph"/>
+        <w:numPr>
+          <w:ilvl w:val="0"/>
+          <w:numId w:val="1"/>
+        </w:numPr>
+        <w:rPr>
+          <w:b/>
+          <w:bCs/>
+        </w:rPr>
+      </w:pPr>
+      <w:r>
+        <w:rPr>
+          <w:b/>
+          <w:bCs/>
+        </w:rPr>
+        <w:t xml:space="preserve">Password is not more than 16 characters: </w:t>
+      </w:r>
+      <w:r>
+        <w:t>A password with no max length is subject to attacks by overloading the system.</w:t>
+      </w:r>
+      <w:r>
+        <w:t xml:space="preserve"> There can also be mismatch in limits between database and client-side which could be an issue.</w:t>
+      </w:r>
+    </w:p>
+    <w:p>
+      <w:pPr>
+        <w:pStyle w:val="ListParagraph"/>
+        <w:numPr>
+          <w:ilvl w:val="0"/>
+          <w:numId w:val="1"/>
+        </w:numPr>
+        <w:rPr>
+          <w:b/>
+          <w:bCs/>
+        </w:rPr>
+      </w:pPr>
+      <w:r>
+        <w:rPr>
+          <w:b/>
+          <w:bCs/>
+        </w:rPr>
+        <w:t xml:space="preserve">Date of Birth is not ahead of current day: </w:t>
+      </w:r>
+      <w:r>
+        <w:t>No one’s database when registering should be ahead of the current day because anyone signing up can never be born tomorrow or future days.</w:t>
+      </w:r>
+    </w:p>
+    <w:p>
+      <w:pPr>
+        <w:pStyle w:val="ListParagraph"/>
+        <w:numPr>
+          <w:ilvl w:val="0"/>
+          <w:numId w:val="1"/>
+        </w:numPr>
+        <w:rPr>
+          <w:b/>
+          <w:bCs/>
+        </w:rPr>
+      </w:pPr>
+      <w:r>
+        <w:rPr>
+          <w:b/>
+          <w:bCs/>
+        </w:rPr>
+        <w:t xml:space="preserve">Email Already Registered: </w:t>
+      </w:r>
+      <w:r>
+        <w:t>It is important that replication of emails does not happen because you could face issues of people logging into the wrong account (with same email). There also can be issues of account hijacking</w:t>
+      </w:r>
+      <w:r>
+        <w:t xml:space="preserve"> by creating a new account</w:t>
+      </w:r>
+      <w:r>
+        <w:t xml:space="preserve"> with existing email.</w:t>
+      </w:r>
+    </w:p>
+    <w:p>
+      <w:pPr>
+        <w:pStyle w:val="ListParagraph"/>
+        <w:numPr>
+          <w:ilvl w:val="0"/>
+          <w:numId w:val="1"/>
+        </w:numPr>
+        <w:rPr>
+          <w:b/>
+          <w:bCs/>
+        </w:rPr>
+      </w:pPr>
+      <w:r>
+        <w:rPr>
+          <w:b/>
+          <w:bCs/>
+        </w:rPr>
+        <w:t xml:space="preserve">Booking none or negative tickets: </w:t>
+      </w:r>
+      <w:r>
+        <w:t>It doesn’t make sense to be able to buy no tickets or to buy negative tickets. The system should be implemented to stop this behavior from happening.</w:t>
+      </w:r>
+    </w:p>
+    <w:p>
+      <w:pPr>
+        <w:pStyle w:val="ListParagraph"/>
+        <w:numPr>
+          <w:ilvl w:val="0"/>
+          <w:numId w:val="1"/>
+        </w:numPr>
+        <w:rPr>
+          <w:b/>
+          <w:bCs/>
+        </w:rPr>
+      </w:pPr>
+      <w:r>
+        <w:rPr>
+          <w:b/>
+          <w:bCs/>
+        </w:rPr>
+        <w:t xml:space="preserve">Booking too many tickets: </w:t>
+      </w:r>
+      <w:r>
+        <w:t>No one should be able to book more tickets than available. This can be a concern for max venue capacities and keeping up with governmental regulations.</w:t>
+      </w:r>
+    </w:p>
+    <w:p>
+      <w:pPr>
+        <w:pStyle w:val="ListParagraph"/>
+        <w:numPr>
+          <w:ilvl w:val="0"/>
+          <w:numId w:val="1"/>
+        </w:numPr>
+        <w:rPr>
+          <w:b/>
+          <w:bCs/>
+        </w:rPr>
+      </w:pPr>
+      <w:r>
+        <w:rPr>
+          <w:b/>
+          <w:bCs/>
+        </w:rPr>
+        <w:t>Attempting to book tickets while not logged in:</w:t>
+      </w:r>
+      <w:r>
+        <w:t xml:space="preserve"> We want to force login for ticket booking so that the tickets can be saved to an account. This will also be useful for emailing event info regarding the event.</w:t>
+      </w:r>
+    </w:p>
+    <w:p>
+      <w:pPr>
+        <w:pStyle w:val="ListParagraph"/>
+        <w:numPr>
+          <w:ilvl w:val="0"/>
+          <w:numId w:val="1"/>
+        </w:numPr>
+        <w:rPr>
+          <w:b/>
+          <w:bCs/>
+        </w:rPr>
+      </w:pPr>
+      <w:r>
+        <w:rPr>
+          <w:b/>
+          <w:bCs/>
+        </w:rPr>
+        <w:t xml:space="preserve">Logging in with invalid password or email: </w:t>
+      </w:r>
+      <w:r>
+        <w:t>If the user attempts to login with details that do not match the database, they should be presented with a message to let them know</w:t>
+      </w:r>
+      <w:r>
+        <w:t xml:space="preserve"> that something is wrong.</w:t>
+      </w:r>
+    </w:p>
+    <w:p>
+      <w:pPr>
+        <w:pStyle w:val="ListParagraph"/>
+        <w:numPr>
+          <w:ilvl w:val="0"/>
+          <w:numId w:val="1"/>
+        </w:numPr>
+        <w:rPr>
+          <w:b/>
+          <w:bCs/>
+        </w:rPr>
+      </w:pPr>
+      <w:r>
+        <w:rPr>
+          <w:b/>
+          <w:bCs/>
+        </w:rPr>
+        <w:lastRenderedPageBreak/>
+        <w:t xml:space="preserve">Successful login: </w:t>
+      </w:r>
+      <w:r>
+        <w:t xml:space="preserve">While </w:t>
+      </w:r>
+      <w:r>
+        <w:t>self-explanatory, sometimes it is beneficial to check whether the user is logged in and display a message when successful</w:t>
+      </w:r>
+      <w:r>
+        <w:t>.</w:t>
+      </w:r>
+    </w:p>
+    <w:p>
+      <w:pPr>
+        <w:pStyle w:val="ListParagraph"/>
+        <w:numPr>
+          <w:ilvl w:val="0"/>
+          <w:numId w:val="1"/>
+        </w:numPr>
+        <w:rPr>
+          <w:b/>
+          <w:bCs/>
+        </w:rPr>
+      </w:pPr>
+      <w:r>
+        <w:rPr>
+          <w:b/>
+          <w:bCs/>
+        </w:rPr>
+        <w:t xml:space="preserve">New Registered User will see no booked tickets: </w:t>
+      </w:r>
+      <w:r>
+        <w:t>As expected, a brand new user should be able to see that they have no active booked tickets.</w:t>
       </w:r>
       <w:r>
         <w:t xml:space="preserve"> </w:t>
       </w:r>
-      <w:r>
-        <w:t>are identified for the developed software, each accompanied by a rationale for its inclusion. These</w:t>
-      </w:r>
-      <w:r>
-        <w:t xml:space="preserve"> </w:t>
-      </w:r>
-      <w:r>
-        <w:t>test cases should cover the features of the software and various error types, such as logic, syntax,</w:t>
-      </w:r>
-      <w:r>
-        <w:t xml:space="preserve"> </w:t>
-      </w:r>
-      <w:r>
-        <w:t xml:space="preserve">etc. </w:t>
-      </w:r>
     </w:p>
-    <w:p/>
     <w:p>
-      <w:r>
-        <w:t>Test Cases:</w:t>
+      <w:pPr>
+        <w:pStyle w:val="ListParagraph"/>
+        <w:numPr>
+          <w:ilvl w:val="0"/>
+          <w:numId w:val="1"/>
+        </w:numPr>
+        <w:rPr>
+          <w:b/>
+          <w:bCs/>
+        </w:rPr>
+      </w:pPr>
+      <w:r>
+        <w:rPr>
+          <w:b/>
+          <w:bCs/>
+        </w:rPr>
+        <w:t xml:space="preserve">Registered users should have bought tickets shown on profile: </w:t>
+      </w:r>
+      <w:r>
+        <w:t>This is important so that users are being shown correct info regarding the events they have purchased.</w:t>
+      </w:r>
+      <w:r>
+        <w:t xml:space="preserve"> This includes number of tickets, event name, date, and location.</w:t>
+      </w:r>
+      <w:r>
+        <w:t>\</w:t>
       </w:r>
     </w:p>
-    <w:p/>
-    <w:p/>
     <w:p>
-      <w:r>
-        <w:t>In the second part, the identified test cases are executed on the software to verify its</w:t>
-      </w:r>
-      <w:r>
-        <w:t xml:space="preserve"> </w:t>
-      </w:r>
-      <w:r>
-        <w:t>performance against expectations. A structured table should be used to document test results with</w:t>
-      </w:r>
-      <w:r>
-        <w:t xml:space="preserve"> </w:t>
-      </w:r>
-      <w:r>
-        <w:t>the following columns: Test Case ID, Description, Expected Output, Actual Output, Pass/Fail, and</w:t>
-      </w:r>
-      <w:r>
-        <w:t xml:space="preserve"> </w:t>
-      </w:r>
-      <w:r>
-        <w:t>Remarks. The deadline for this deliverable is April 20, 2025</w:t>
+      <w:pPr>
+        <w:pStyle w:val="ListParagraph"/>
+        <w:numPr>
+          <w:ilvl w:val="0"/>
+          <w:numId w:val="1"/>
+        </w:numPr>
+        <w:rPr>
+          <w:b/>
+          <w:bCs/>
+        </w:rPr>
+      </w:pPr>
+      <w:r>
+        <w:rPr>
+          <w:b/>
+          <w:bCs/>
+        </w:rPr>
+        <w:t xml:space="preserve">Profile Page </w:t>
+      </w:r>
+      <w:r>
+        <w:rPr>
+          <w:b/>
+          <w:bCs/>
+        </w:rPr>
+        <w:t>D</w:t>
+      </w:r>
+      <w:r>
+        <w:rPr>
+          <w:b/>
+          <w:bCs/>
+        </w:rPr>
+        <w:t>isplays</w:t>
+      </w:r>
+      <w:r>
+        <w:rPr>
+          <w:b/>
+          <w:bCs/>
+        </w:rPr>
+        <w:t xml:space="preserve"> accurate user info: </w:t>
+      </w:r>
+      <w:r>
+        <w:t xml:space="preserve">This is important for the user to see their </w:t>
+      </w:r>
+      <w:r>
+        <w:t>profile information so they can update it. It is also important that OTHER peoples’ account information is not being displayed as that is a breach of information and privacy.</w:t>
       </w:r>
     </w:p>
-    <w:p/>
+    <w:p>
+      <w:pPr>
+        <w:pStyle w:val="ListParagraph"/>
+        <w:numPr>
+          <w:ilvl w:val="0"/>
+          <w:numId w:val="1"/>
+        </w:numPr>
+        <w:rPr>
+          <w:b/>
+          <w:bCs/>
+        </w:rPr>
+      </w:pPr>
+      <w:r>
+        <w:rPr>
+          <w:b/>
+          <w:bCs/>
+        </w:rPr>
+        <w:t xml:space="preserve">Edit Profile Button: </w:t>
+      </w:r>
+      <w:r>
+        <w:t xml:space="preserve">It would be expected that a user may change </w:t>
+      </w:r>
+      <w:r>
+        <w:t xml:space="preserve">their details at a click of a button. This would be ideal for </w:t>
+      </w:r>
+      <w:r>
+        <w:t>incorrect input information or</w:t>
+      </w:r>
+    </w:p>
+    <w:p>
+      <w:pPr>
+        <w:pStyle w:val="ListParagraph"/>
+        <w:numPr>
+          <w:ilvl w:val="0"/>
+          <w:numId w:val="1"/>
+        </w:numPr>
+        <w:rPr>
+          <w:b/>
+          <w:bCs/>
+        </w:rPr>
+      </w:pPr>
+      <w:r>
+        <w:rPr>
+          <w:b/>
+          <w:bCs/>
+        </w:rPr>
+        <w:t xml:space="preserve">Validate Missing Inputs in Checkout: </w:t>
+      </w:r>
+      <w:r>
+        <w:t>All checkout boxes must be filled out as that is highly important. Missing name on card, card information, is insane.</w:t>
+      </w:r>
+    </w:p>
+    <w:p>
+      <w:pPr>
+        <w:pStyle w:val="ListParagraph"/>
+        <w:numPr>
+          <w:ilvl w:val="0"/>
+          <w:numId w:val="1"/>
+        </w:numPr>
+        <w:rPr>
+          <w:b/>
+          <w:bCs/>
+        </w:rPr>
+      </w:pPr>
+      <w:r>
+        <w:rPr>
+          <w:b/>
+          <w:bCs/>
+        </w:rPr>
+        <w:t xml:space="preserve"> Validate </w:t>
+      </w:r>
+      <w:r>
+        <w:rPr>
+          <w:b/>
+          <w:bCs/>
+        </w:rPr>
+        <w:t xml:space="preserve">improper checkout inputs: </w:t>
+      </w:r>
+      <w:r>
+        <w:t>Card information but be entered in a certain format. CVC must be 3 characters long, card number must be 16 digits, etc.</w:t>
+      </w:r>
+    </w:p>
+    <w:p>
+      <w:pPr>
+        <w:pStyle w:val="ListParagraph"/>
+        <w:numPr>
+          <w:ilvl w:val="0"/>
+          <w:numId w:val="1"/>
+        </w:numPr>
+        <w:rPr>
+          <w:b/>
+          <w:bCs/>
+        </w:rPr>
+      </w:pPr>
+      <w:r>
+        <w:rPr>
+          <w:b/>
+          <w:bCs/>
+        </w:rPr>
+        <w:t xml:space="preserve"> Valid checkout: </w:t>
+      </w:r>
+      <w:r>
+        <w:t xml:space="preserve">Valid checkouts should be met with a thankful message as a way to communicate a success in the transaction. This can help to </w:t>
+      </w:r>
+      <w:r>
+        <w:t>relieve</w:t>
+      </w:r>
+      <w:r>
+        <w:t xml:space="preserve"> the user which may help with possible customer services.</w:t>
+      </w:r>
+    </w:p>
+    <w:p>
+      <w:pPr>
+        <w:rPr>
+          <w:b/>
+          <w:bCs/>
+          <w:sz w:val="32"/>
+          <w:szCs w:val="32"/>
+        </w:rPr>
+      </w:pPr>
+      <w:r>
+        <w:rPr>
+          <w:b/>
+          <w:bCs/>
+          <w:sz w:val="32"/>
+          <w:szCs w:val="32"/>
+        </w:rPr>
+        <w:t>Test Case Table</w:t>
+      </w:r>
+    </w:p>
     <w:tbl>
       <w:tblPr>
         <w:tblStyle w:val="TableGrid"/>
@@ -92,17 +589,17 @@
         <w:tblLook w:val="04A0" w:firstRow="1" w:lastRow="0" w:firstColumn="1" w:lastColumn="0" w:noHBand="0" w:noVBand="1"/>
       </w:tblPr>
       <w:tblGrid>
-        <w:gridCol w:w="1558"/>
-        <w:gridCol w:w="1558"/>
-        <w:gridCol w:w="1558"/>
-        <w:gridCol w:w="1558"/>
-        <w:gridCol w:w="1559"/>
-        <w:gridCol w:w="1559"/>
+        <w:gridCol w:w="1536"/>
+        <w:gridCol w:w="1300"/>
+        <w:gridCol w:w="1390"/>
+        <w:gridCol w:w="2741"/>
+        <w:gridCol w:w="1061"/>
+        <w:gridCol w:w="1322"/>
       </w:tblGrid>
       <w:tr>
         <w:tc>
           <w:tcPr>
-            <w:tcW w:w="1558" w:type="dxa"/>
+            <w:tcW w:w="1536" w:type="dxa"/>
             <w:shd w:val="clear" w:color="auto" w:fill="0D0D0D" w:themeFill="text1" w:themeFillTint="F2"/>
           </w:tcPr>
           <w:p>
@@ -121,7 +618,7 @@
         </w:tc>
         <w:tc>
           <w:tcPr>
-            <w:tcW w:w="1558" w:type="dxa"/>
+            <w:tcW w:w="1300" w:type="dxa"/>
             <w:shd w:val="clear" w:color="auto" w:fill="0D0D0D" w:themeFill="text1" w:themeFillTint="F2"/>
           </w:tcPr>
           <w:p>
@@ -140,7 +637,7 @@
         </w:tc>
         <w:tc>
           <w:tcPr>
-            <w:tcW w:w="1558" w:type="dxa"/>
+            <w:tcW w:w="1390" w:type="dxa"/>
             <w:shd w:val="clear" w:color="auto" w:fill="0D0D0D" w:themeFill="text1" w:themeFillTint="F2"/>
           </w:tcPr>
           <w:p>
@@ -159,7 +656,7 @@
         </w:tc>
         <w:tc>
           <w:tcPr>
-            <w:tcW w:w="1558" w:type="dxa"/>
+            <w:tcW w:w="2741" w:type="dxa"/>
             <w:shd w:val="clear" w:color="auto" w:fill="0D0D0D" w:themeFill="text1" w:themeFillTint="F2"/>
           </w:tcPr>
           <w:p>
@@ -178,7 +675,7 @@
         </w:tc>
         <w:tc>
           <w:tcPr>
-            <w:tcW w:w="1559" w:type="dxa"/>
+            <w:tcW w:w="1061" w:type="dxa"/>
             <w:shd w:val="clear" w:color="auto" w:fill="0D0D0D" w:themeFill="text1" w:themeFillTint="F2"/>
           </w:tcPr>
           <w:p>
@@ -191,13 +688,13 @@
               <w:rPr>
                 <w:color w:val="FFFFFF" w:themeColor="background1"/>
               </w:rPr>
-              <w:t>Pass/Fail</w:t>
-            </w:r>
-          </w:p>
-        </w:tc>
-        <w:tc>
-          <w:tcPr>
-            <w:tcW w:w="1559" w:type="dxa"/>
+              <w:t>PASS/FAIL</w:t>
+            </w:r>
+          </w:p>
+        </w:tc>
+        <w:tc>
+          <w:tcPr>
+            <w:tcW w:w="1322" w:type="dxa"/>
             <w:shd w:val="clear" w:color="auto" w:fill="0D0D0D" w:themeFill="text1" w:themeFillTint="F2"/>
           </w:tcPr>
           <w:p>
@@ -218,17 +715,23 @@
       <w:tr>
         <w:tc>
           <w:tcPr>
-            <w:tcW w:w="1558" w:type="dxa"/>
-          </w:tcPr>
-          <w:p>
-            <w:r>
-              <w:t>Test001</w:t>
-            </w:r>
-          </w:p>
-        </w:tc>
-        <w:tc>
-          <w:tcPr>
-            <w:tcW w:w="1558" w:type="dxa"/>
+            <w:tcW w:w="1536" w:type="dxa"/>
+          </w:tcPr>
+          <w:p>
+            <w:r>
+              <w:t>LoginSign</w:t>
+            </w:r>
+            <w:r>
+              <w:t>up</w:t>
+            </w:r>
+            <w:r>
+              <w:t>001</w:t>
+            </w:r>
+          </w:p>
+        </w:tc>
+        <w:tc>
+          <w:tcPr>
+            <w:tcW w:w="1300" w:type="dxa"/>
           </w:tcPr>
           <w:p>
             <w:r>
@@ -238,40 +741,52 @@
         </w:tc>
         <w:tc>
           <w:tcPr>
-            <w:tcW w:w="1558" w:type="dxa"/>
-          </w:tcPr>
-          <w:p>
-            <w:r>
-              <w:t>“Please fill out field”</w:t>
-            </w:r>
-          </w:p>
-        </w:tc>
-        <w:tc>
-          <w:tcPr>
-            <w:tcW w:w="1558" w:type="dxa"/>
+            <w:tcW w:w="1390" w:type="dxa"/>
+          </w:tcPr>
+          <w:p>
+            <w:r>
+              <w:t>“Please fill out</w:t>
+            </w:r>
+            <w:r>
+              <w:t xml:space="preserve"> this</w:t>
+            </w:r>
+            <w:r>
+              <w:t xml:space="preserve"> field”</w:t>
+            </w:r>
+          </w:p>
+        </w:tc>
+        <w:tc>
+          <w:tcPr>
+            <w:tcW w:w="2741" w:type="dxa"/>
           </w:tcPr>
           <w:p>
             <w:r>
               <w:t xml:space="preserve">“Please </w:t>
             </w:r>
             <w:r>
-              <w:t>Fill out fields”</w:t>
-            </w:r>
-          </w:p>
-        </w:tc>
-        <w:tc>
-          <w:tcPr>
-            <w:tcW w:w="1559" w:type="dxa"/>
-          </w:tcPr>
-          <w:p>
-            <w:r>
-              <w:t>Pass</w:t>
-            </w:r>
-          </w:p>
-        </w:tc>
-        <w:tc>
-          <w:tcPr>
-            <w:tcW w:w="1559" w:type="dxa"/>
+              <w:t xml:space="preserve">Fill out </w:t>
+            </w:r>
+            <w:r>
+              <w:t xml:space="preserve">this </w:t>
+            </w:r>
+            <w:r>
+              <w:t>field”</w:t>
+            </w:r>
+          </w:p>
+        </w:tc>
+        <w:tc>
+          <w:tcPr>
+            <w:tcW w:w="1061" w:type="dxa"/>
+          </w:tcPr>
+          <w:p>
+            <w:r>
+              <w:t>PASS</w:t>
+            </w:r>
+          </w:p>
+        </w:tc>
+        <w:tc>
+          <w:tcPr>
+            <w:tcW w:w="1322" w:type="dxa"/>
           </w:tcPr>
           <w:p/>
         </w:tc>
@@ -279,13 +794,17 @@
       <w:tr>
         <w:tc>
           <w:tcPr>
-            <w:tcW w:w="1558" w:type="dxa"/>
-          </w:tcPr>
-          <w:p/>
-        </w:tc>
-        <w:tc>
-          <w:tcPr>
-            <w:tcW w:w="1558" w:type="dxa"/>
+            <w:tcW w:w="1536" w:type="dxa"/>
+          </w:tcPr>
+          <w:p>
+            <w:r>
+              <w:t>Signup002</w:t>
+            </w:r>
+          </w:p>
+        </w:tc>
+        <w:tc>
+          <w:tcPr>
+            <w:tcW w:w="1300" w:type="dxa"/>
           </w:tcPr>
           <w:p>
             <w:r>
@@ -295,25 +814,55 @@
         </w:tc>
         <w:tc>
           <w:tcPr>
-            <w:tcW w:w="1558" w:type="dxa"/>
-          </w:tcPr>
-          <w:p/>
-        </w:tc>
-        <w:tc>
-          <w:tcPr>
-            <w:tcW w:w="1558" w:type="dxa"/>
-          </w:tcPr>
-          <w:p/>
-        </w:tc>
-        <w:tc>
-          <w:tcPr>
-            <w:tcW w:w="1559" w:type="dxa"/>
-          </w:tcPr>
-          <w:p/>
-        </w:tc>
-        <w:tc>
-          <w:tcPr>
-            <w:tcW w:w="1559" w:type="dxa"/>
+            <w:tcW w:w="1390" w:type="dxa"/>
+          </w:tcPr>
+          <w:p>
+            <w:r>
+              <w:t>“Please include an ‘@’ in the email address</w:t>
+            </w:r>
+            <w:r>
+              <w:t>.</w:t>
+            </w:r>
+            <w:r>
+              <w:t xml:space="preserve"> [input email]</w:t>
+            </w:r>
+            <w:r>
+              <w:t xml:space="preserve"> is missing an @</w:t>
+            </w:r>
+          </w:p>
+        </w:tc>
+        <w:tc>
+          <w:tcPr>
+            <w:tcW w:w="2741" w:type="dxa"/>
+          </w:tcPr>
+          <w:p>
+            <w:r>
+              <w:t xml:space="preserve">“Please include an ‘@’ in the email address. </w:t>
+            </w:r>
+            <w:r>
+              <w:t>Testgmail.com</w:t>
+            </w:r>
+            <w:r>
+              <w:t xml:space="preserve"> is missing an @</w:t>
+            </w:r>
+            <w:r>
+              <w:t>”</w:t>
+            </w:r>
+          </w:p>
+        </w:tc>
+        <w:tc>
+          <w:tcPr>
+            <w:tcW w:w="1061" w:type="dxa"/>
+          </w:tcPr>
+          <w:p>
+            <w:r>
+              <w:t>PASS</w:t>
+            </w:r>
+          </w:p>
+        </w:tc>
+        <w:tc>
+          <w:tcPr>
+            <w:tcW w:w="1322" w:type="dxa"/>
           </w:tcPr>
           <w:p/>
         </w:tc>
@@ -321,47 +870,107 @@
       <w:tr>
         <w:tc>
           <w:tcPr>
-            <w:tcW w:w="1558" w:type="dxa"/>
-          </w:tcPr>
+            <w:tcW w:w="1536" w:type="dxa"/>
+          </w:tcPr>
+          <w:p>
+            <w:r>
+              <w:t>Signup003</w:t>
+            </w:r>
+          </w:p>
+        </w:tc>
+        <w:tc>
+          <w:tcPr>
+            <w:tcW w:w="1300" w:type="dxa"/>
+          </w:tcPr>
+          <w:p>
+            <w:r>
+              <w:t>P</w:t>
+            </w:r>
+            <w:r>
+              <w:t>ass</w:t>
+            </w:r>
+            <w:r>
+              <w:t xml:space="preserve">word less than 8 </w:t>
+            </w:r>
+            <w:r>
+              <w:lastRenderedPageBreak/>
+              <w:t>characters</w:t>
+            </w:r>
+          </w:p>
           <w:p/>
-        </w:tc>
-        <w:tc>
-          <w:tcPr>
-            <w:tcW w:w="1558" w:type="dxa"/>
-          </w:tcPr>
-          <w:p>
-            <w:r>
-              <w:t>P</w:t>
-            </w:r>
-            <w:r>
-              <w:t>ass</w:t>
-            </w:r>
-            <w:r>
-              <w:t>word less than 8 characters</w:t>
-            </w:r>
-          </w:p>
-        </w:tc>
-        <w:tc>
-          <w:tcPr>
-            <w:tcW w:w="1558" w:type="dxa"/>
-          </w:tcPr>
+          <w:p>
+            <w:r>
+              <w:t>Tested input</w:t>
+            </w:r>
+            <w:r>
+              <w:t>: user1</w:t>
+            </w:r>
+          </w:p>
+        </w:tc>
+        <w:tc>
+          <w:tcPr>
+            <w:tcW w:w="1390" w:type="dxa"/>
+          </w:tcPr>
+          <w:p>
+            <w:r>
+              <w:lastRenderedPageBreak/>
+              <w:t xml:space="preserve">“Please lengthen this text to 8 </w:t>
+            </w:r>
+            <w:r>
+              <w:lastRenderedPageBreak/>
+              <w:t xml:space="preserve">characters or more (you are currently using </w:t>
+            </w:r>
+            <w:r>
+              <w:t>[numbe</w:t>
+            </w:r>
+            <w:r>
+              <w:t>r]</w:t>
+            </w:r>
+            <w:r>
+              <w:t xml:space="preserve"> characters</w:t>
+            </w:r>
+            <w:r>
+              <w:t>”</w:t>
+            </w:r>
+          </w:p>
+        </w:tc>
+        <w:tc>
+          <w:tcPr>
+            <w:tcW w:w="2741" w:type="dxa"/>
+          </w:tcPr>
+          <w:p>
+            <w:r>
+              <w:lastRenderedPageBreak/>
+              <w:t xml:space="preserve">“Please lengthen this text to 8 characters or more (you are currently using </w:t>
+            </w:r>
+            <w:r>
+              <w:t>5</w:t>
+            </w:r>
+            <w:r>
+              <w:t xml:space="preserve"> characters”</w:t>
+            </w:r>
+          </w:p>
           <w:p/>
-        </w:tc>
-        <w:tc>
-          <w:tcPr>
-            <w:tcW w:w="1558" w:type="dxa"/>
-          </w:tcPr>
-          <w:p/>
-        </w:tc>
-        <w:tc>
-          <w:tcPr>
-            <w:tcW w:w="1559" w:type="dxa"/>
-          </w:tcPr>
-          <w:p/>
-        </w:tc>
-        <w:tc>
-          <w:tcPr>
-            <w:tcW w:w="1559" w:type="dxa"/>
+          <w:p>
+            <w:r>
+              <w:t>Ex: user1</w:t>
+            </w:r>
+          </w:p>
+        </w:tc>
+        <w:tc>
+          <w:tcPr>
+            <w:tcW w:w="1061" w:type="dxa"/>
+          </w:tcPr>
+          <w:p>
+            <w:r>
+              <w:lastRenderedPageBreak/>
+              <w:t>PASS</w:t>
+            </w:r>
+          </w:p>
+        </w:tc>
+        <w:tc>
+          <w:tcPr>
+            <w:tcW w:w="1322" w:type="dxa"/>
           </w:tcPr>
           <w:p/>
         </w:tc>
@@ -369,45 +978,66 @@
       <w:tr>
         <w:tc>
           <w:tcPr>
-            <w:tcW w:w="1558" w:type="dxa"/>
-          </w:tcPr>
-          <w:p/>
-        </w:tc>
-        <w:tc>
-          <w:tcPr>
-            <w:tcW w:w="1558" w:type="dxa"/>
-          </w:tcPr>
-          <w:p>
-            <w:r>
-              <w:t xml:space="preserve">Password greater than </w:t>
-            </w:r>
-            <w:r>
-              <w:lastRenderedPageBreak/>
-              <w:t>16 characters</w:t>
-            </w:r>
-          </w:p>
-        </w:tc>
-        <w:tc>
-          <w:tcPr>
-            <w:tcW w:w="1558" w:type="dxa"/>
-          </w:tcPr>
-          <w:p/>
-        </w:tc>
-        <w:tc>
-          <w:tcPr>
-            <w:tcW w:w="1558" w:type="dxa"/>
-          </w:tcPr>
-          <w:p/>
-        </w:tc>
-        <w:tc>
-          <w:tcPr>
-            <w:tcW w:w="1559" w:type="dxa"/>
-          </w:tcPr>
-          <w:p/>
-        </w:tc>
-        <w:tc>
-          <w:tcPr>
-            <w:tcW w:w="1559" w:type="dxa"/>
+            <w:tcW w:w="1536" w:type="dxa"/>
+          </w:tcPr>
+          <w:p>
+            <w:r>
+              <w:t>Signup004</w:t>
+            </w:r>
+          </w:p>
+        </w:tc>
+        <w:tc>
+          <w:tcPr>
+            <w:tcW w:w="1300" w:type="dxa"/>
+          </w:tcPr>
+          <w:p>
+            <w:r>
+              <w:t>Password greater than 16 characters</w:t>
+            </w:r>
+          </w:p>
+        </w:tc>
+        <w:tc>
+          <w:tcPr>
+            <w:tcW w:w="1390" w:type="dxa"/>
+          </w:tcPr>
+          <w:p>
+            <w:r>
+              <w:t xml:space="preserve">There is no output to user, the form doesn’t allow the user to type </w:t>
+            </w:r>
+            <w:r>
+              <w:t>more than 16 characters</w:t>
+            </w:r>
+            <w:r>
+              <w:t>.</w:t>
+            </w:r>
+            <w:r>
+              <w:t xml:space="preserve"> </w:t>
+            </w:r>
+          </w:p>
+        </w:tc>
+        <w:tc>
+          <w:tcPr>
+            <w:tcW w:w="2741" w:type="dxa"/>
+          </w:tcPr>
+          <w:p>
+            <w:r>
+              <w:t>There is no output to user, the form doesn’t allow the user to type more than 16 characters.</w:t>
+            </w:r>
+          </w:p>
+        </w:tc>
+        <w:tc>
+          <w:tcPr>
+            <w:tcW w:w="1061" w:type="dxa"/>
+          </w:tcPr>
+          <w:p>
+            <w:r>
+              <w:t>PASS</w:t>
+            </w:r>
+          </w:p>
+        </w:tc>
+        <w:tc>
+          <w:tcPr>
+            <w:tcW w:w="1322" w:type="dxa"/>
           </w:tcPr>
           <w:p/>
         </w:tc>
@@ -415,41 +1045,73 @@
       <w:tr>
         <w:tc>
           <w:tcPr>
-            <w:tcW w:w="1558" w:type="dxa"/>
-          </w:tcPr>
+            <w:tcW w:w="1536" w:type="dxa"/>
+          </w:tcPr>
+          <w:p>
+            <w:r>
+              <w:t>Signup00</w:t>
+            </w:r>
+            <w:r>
+              <w:t>5</w:t>
+            </w:r>
+          </w:p>
+        </w:tc>
+        <w:tc>
+          <w:tcPr>
+            <w:tcW w:w="1300" w:type="dxa"/>
+          </w:tcPr>
+          <w:p>
+            <w:r>
+              <w:t>Date of Birth ahead of today</w:t>
+            </w:r>
+          </w:p>
           <w:p/>
-        </w:tc>
-        <w:tc>
-          <w:tcPr>
-            <w:tcW w:w="1558" w:type="dxa"/>
-          </w:tcPr>
-          <w:p>
-            <w:r>
-              <w:t>Booking 0 tickets</w:t>
-            </w:r>
-          </w:p>
-        </w:tc>
-        <w:tc>
-          <w:tcPr>
-            <w:tcW w:w="1558" w:type="dxa"/>
-          </w:tcPr>
+          <w:p>
+            <w:r>
+              <w:t>Tested input:</w:t>
+            </w:r>
+          </w:p>
+          <w:p>
+            <w:r>
+              <w:t>12/12/2026</w:t>
+            </w:r>
+          </w:p>
+        </w:tc>
+        <w:tc>
+          <w:tcPr>
+            <w:tcW w:w="1390" w:type="dxa"/>
+          </w:tcPr>
+          <w:p>
+            <w:r>
+              <w:t>“Date of Birth must be in the past”</w:t>
+            </w:r>
+          </w:p>
+        </w:tc>
+        <w:tc>
+          <w:tcPr>
+            <w:tcW w:w="2741" w:type="dxa"/>
+          </w:tcPr>
+          <w:p>
+            <w:r>
+              <w:t>“Date of Birth must be in the past”</w:t>
+            </w:r>
+          </w:p>
           <w:p/>
-        </w:tc>
-        <w:tc>
-          <w:tcPr>
-            <w:tcW w:w="1558" w:type="dxa"/>
-          </w:tcPr>
           <w:p/>
         </w:tc>
         <w:tc>
           <w:tcPr>
-            <w:tcW w:w="1559" w:type="dxa"/>
-          </w:tcPr>
-          <w:p/>
-        </w:tc>
-        <w:tc>
-          <w:tcPr>
-            <w:tcW w:w="1559" w:type="dxa"/>
+            <w:tcW w:w="1061" w:type="dxa"/>
+          </w:tcPr>
+          <w:p>
+            <w:r>
+              <w:t>PASS</w:t>
+            </w:r>
+          </w:p>
+        </w:tc>
+        <w:tc>
+          <w:tcPr>
+            <w:tcW w:w="1322" w:type="dxa"/>
           </w:tcPr>
           <w:p/>
         </w:tc>
@@ -457,41 +1119,57 @@
       <w:tr>
         <w:tc>
           <w:tcPr>
-            <w:tcW w:w="1558" w:type="dxa"/>
-          </w:tcPr>
-          <w:p/>
-        </w:tc>
-        <w:tc>
-          <w:tcPr>
-            <w:tcW w:w="1558" w:type="dxa"/>
-          </w:tcPr>
-          <w:p>
-            <w:r>
-              <w:t>Booking too many tickets</w:t>
-            </w:r>
-          </w:p>
-        </w:tc>
-        <w:tc>
-          <w:tcPr>
-            <w:tcW w:w="1558" w:type="dxa"/>
-          </w:tcPr>
-          <w:p/>
-        </w:tc>
-        <w:tc>
-          <w:tcPr>
-            <w:tcW w:w="1558" w:type="dxa"/>
-          </w:tcPr>
-          <w:p/>
-        </w:tc>
-        <w:tc>
-          <w:tcPr>
-            <w:tcW w:w="1559" w:type="dxa"/>
-          </w:tcPr>
-          <w:p/>
-        </w:tc>
-        <w:tc>
-          <w:tcPr>
-            <w:tcW w:w="1559" w:type="dxa"/>
+            <w:tcW w:w="1536" w:type="dxa"/>
+          </w:tcPr>
+          <w:p>
+            <w:r>
+              <w:t>Signup006</w:t>
+            </w:r>
+          </w:p>
+        </w:tc>
+        <w:tc>
+          <w:tcPr>
+            <w:tcW w:w="1300" w:type="dxa"/>
+          </w:tcPr>
+          <w:p>
+            <w:r>
+              <w:t>Email Already Registered</w:t>
+            </w:r>
+          </w:p>
+        </w:tc>
+        <w:tc>
+          <w:tcPr>
+            <w:tcW w:w="1390" w:type="dxa"/>
+          </w:tcPr>
+          <w:p>
+            <w:r>
+              <w:t>“Email already registered”</w:t>
+            </w:r>
+          </w:p>
+        </w:tc>
+        <w:tc>
+          <w:tcPr>
+            <w:tcW w:w="2741" w:type="dxa"/>
+          </w:tcPr>
+          <w:p>
+            <w:r>
+              <w:t>“Email already registered”</w:t>
+            </w:r>
+          </w:p>
+        </w:tc>
+        <w:tc>
+          <w:tcPr>
+            <w:tcW w:w="1061" w:type="dxa"/>
+          </w:tcPr>
+          <w:p>
+            <w:r>
+              <w:t>PASS</w:t>
+            </w:r>
+          </w:p>
+        </w:tc>
+        <w:tc>
+          <w:tcPr>
+            <w:tcW w:w="1322" w:type="dxa"/>
           </w:tcPr>
           <w:p/>
         </w:tc>
@@ -499,41 +1177,75 @@
       <w:tr>
         <w:tc>
           <w:tcPr>
-            <w:tcW w:w="1558" w:type="dxa"/>
-          </w:tcPr>
+            <w:tcW w:w="1536" w:type="dxa"/>
+          </w:tcPr>
+          <w:p>
+            <w:r>
+              <w:t>Booking001</w:t>
+            </w:r>
+          </w:p>
+        </w:tc>
+        <w:tc>
+          <w:tcPr>
+            <w:tcW w:w="1300" w:type="dxa"/>
+          </w:tcPr>
+          <w:p>
+            <w:r>
+              <w:t>Booking 0 tickets</w:t>
+            </w:r>
+          </w:p>
           <w:p/>
-        </w:tc>
-        <w:tc>
-          <w:tcPr>
-            <w:tcW w:w="1558" w:type="dxa"/>
-          </w:tcPr>
-          <w:p>
-            <w:r>
-              <w:t>Attempt to book tickets not logged in</w:t>
-            </w:r>
-          </w:p>
-        </w:tc>
-        <w:tc>
-          <w:tcPr>
-            <w:tcW w:w="1558" w:type="dxa"/>
-          </w:tcPr>
-          <w:p/>
-        </w:tc>
-        <w:tc>
-          <w:tcPr>
-            <w:tcW w:w="1558" w:type="dxa"/>
-          </w:tcPr>
-          <w:p/>
-        </w:tc>
-        <w:tc>
-          <w:tcPr>
-            <w:tcW w:w="1559" w:type="dxa"/>
-          </w:tcPr>
-          <w:p/>
-        </w:tc>
-        <w:tc>
-          <w:tcPr>
-            <w:tcW w:w="1559" w:type="dxa"/>
+          <w:p>
+            <w:r>
+              <w:t>Tested input</w:t>
+            </w:r>
+            <w:r>
+              <w:t>s</w:t>
+            </w:r>
+            <w:r>
+              <w:t>: 0</w:t>
+            </w:r>
+            <w:r>
+              <w:t>,</w:t>
+            </w:r>
+            <w:r>
+              <w:t xml:space="preserve"> -2</w:t>
+            </w:r>
+          </w:p>
+        </w:tc>
+        <w:tc>
+          <w:tcPr>
+            <w:tcW w:w="1390" w:type="dxa"/>
+          </w:tcPr>
+          <w:p>
+            <w:r>
+              <w:t>“Please select at least one ticket”</w:t>
+            </w:r>
+          </w:p>
+        </w:tc>
+        <w:tc>
+          <w:tcPr>
+            <w:tcW w:w="2741" w:type="dxa"/>
+          </w:tcPr>
+          <w:p>
+            <w:r>
+              <w:t>“Please select at least one ticket”</w:t>
+            </w:r>
+          </w:p>
+        </w:tc>
+        <w:tc>
+          <w:tcPr>
+            <w:tcW w:w="1061" w:type="dxa"/>
+          </w:tcPr>
+          <w:p>
+            <w:r>
+              <w:t>PASS</w:t>
+            </w:r>
+          </w:p>
+        </w:tc>
+        <w:tc>
+          <w:tcPr>
+            <w:tcW w:w="1322" w:type="dxa"/>
           </w:tcPr>
           <w:p/>
         </w:tc>
@@ -541,41 +1253,76 @@
       <w:tr>
         <w:tc>
           <w:tcPr>
-            <w:tcW w:w="1558" w:type="dxa"/>
-          </w:tcPr>
+            <w:tcW w:w="1536" w:type="dxa"/>
+          </w:tcPr>
+          <w:p>
+            <w:r>
+              <w:t>Booking002</w:t>
+            </w:r>
+          </w:p>
+        </w:tc>
+        <w:tc>
+          <w:tcPr>
+            <w:tcW w:w="1300" w:type="dxa"/>
+          </w:tcPr>
+          <w:p>
+            <w:r>
+              <w:t>Booking too many tickets</w:t>
+            </w:r>
+          </w:p>
           <w:p/>
-        </w:tc>
-        <w:tc>
-          <w:tcPr>
-            <w:tcW w:w="1558" w:type="dxa"/>
-          </w:tcPr>
-          <w:p>
-            <w:r>
-              <w:t>Email Already Registered</w:t>
-            </w:r>
-          </w:p>
-        </w:tc>
-        <w:tc>
-          <w:tcPr>
-            <w:tcW w:w="1558" w:type="dxa"/>
-          </w:tcPr>
+          <w:p>
+            <w:r>
+              <w:lastRenderedPageBreak/>
+              <w:t>Tested input:</w:t>
+            </w:r>
+          </w:p>
+          <w:p>
+            <w:r>
+              <w:t>Available: 48</w:t>
+            </w:r>
+          </w:p>
           <w:p/>
-        </w:tc>
-        <w:tc>
-          <w:tcPr>
-            <w:tcW w:w="1558" w:type="dxa"/>
-          </w:tcPr>
-          <w:p/>
-        </w:tc>
-        <w:tc>
-          <w:tcPr>
-            <w:tcW w:w="1559" w:type="dxa"/>
-          </w:tcPr>
-          <w:p/>
-        </w:tc>
-        <w:tc>
-          <w:tcPr>
-            <w:tcW w:w="1559" w:type="dxa"/>
+          <w:p>
+            <w:r>
+              <w:t>Bought: 56</w:t>
+            </w:r>
+          </w:p>
+        </w:tc>
+        <w:tc>
+          <w:tcPr>
+            <w:tcW w:w="1390" w:type="dxa"/>
+          </w:tcPr>
+          <w:p>
+            <w:r>
+              <w:lastRenderedPageBreak/>
+              <w:t>“Not Enough Tickets Available”</w:t>
+            </w:r>
+          </w:p>
+        </w:tc>
+        <w:tc>
+          <w:tcPr>
+            <w:tcW w:w="2741" w:type="dxa"/>
+          </w:tcPr>
+          <w:p>
+            <w:r>
+              <w:t>“Not Enough Tickets Available</w:t>
+            </w:r>
+          </w:p>
+        </w:tc>
+        <w:tc>
+          <w:tcPr>
+            <w:tcW w:w="1061" w:type="dxa"/>
+          </w:tcPr>
+          <w:p>
+            <w:r>
+              <w:t>PASS</w:t>
+            </w:r>
+          </w:p>
+        </w:tc>
+        <w:tc>
+          <w:tcPr>
+            <w:tcW w:w="1322" w:type="dxa"/>
           </w:tcPr>
           <w:p/>
         </w:tc>
@@ -583,37 +1330,57 @@
       <w:tr>
         <w:tc>
           <w:tcPr>
-            <w:tcW w:w="1558" w:type="dxa"/>
-          </w:tcPr>
-          <w:p/>
-        </w:tc>
-        <w:tc>
-          <w:tcPr>
-            <w:tcW w:w="1558" w:type="dxa"/>
-          </w:tcPr>
-          <w:p/>
-        </w:tc>
-        <w:tc>
-          <w:tcPr>
-            <w:tcW w:w="1558" w:type="dxa"/>
-          </w:tcPr>
-          <w:p/>
-        </w:tc>
-        <w:tc>
-          <w:tcPr>
-            <w:tcW w:w="1558" w:type="dxa"/>
-          </w:tcPr>
-          <w:p/>
-        </w:tc>
-        <w:tc>
-          <w:tcPr>
-            <w:tcW w:w="1559" w:type="dxa"/>
-          </w:tcPr>
-          <w:p/>
-        </w:tc>
-        <w:tc>
-          <w:tcPr>
-            <w:tcW w:w="1559" w:type="dxa"/>
+            <w:tcW w:w="1536" w:type="dxa"/>
+          </w:tcPr>
+          <w:p>
+            <w:r>
+              <w:t>Booking003</w:t>
+            </w:r>
+          </w:p>
+        </w:tc>
+        <w:tc>
+          <w:tcPr>
+            <w:tcW w:w="1300" w:type="dxa"/>
+          </w:tcPr>
+          <w:p>
+            <w:r>
+              <w:t>Attempt to book tickets not logged in</w:t>
+            </w:r>
+          </w:p>
+        </w:tc>
+        <w:tc>
+          <w:tcPr>
+            <w:tcW w:w="1390" w:type="dxa"/>
+          </w:tcPr>
+          <w:p>
+            <w:r>
+              <w:t>“Please login to book tickets”</w:t>
+            </w:r>
+          </w:p>
+        </w:tc>
+        <w:tc>
+          <w:tcPr>
+            <w:tcW w:w="2741" w:type="dxa"/>
+          </w:tcPr>
+          <w:p>
+            <w:r>
+              <w:t>“Please login to book tickets”</w:t>
+            </w:r>
+          </w:p>
+        </w:tc>
+        <w:tc>
+          <w:tcPr>
+            <w:tcW w:w="1061" w:type="dxa"/>
+          </w:tcPr>
+          <w:p>
+            <w:r>
+              <w:t>PASS</w:t>
+            </w:r>
+          </w:p>
+        </w:tc>
+        <w:tc>
+          <w:tcPr>
+            <w:tcW w:w="1322" w:type="dxa"/>
           </w:tcPr>
           <w:p/>
         </w:tc>
@@ -621,37 +1388,57 @@
       <w:tr>
         <w:tc>
           <w:tcPr>
-            <w:tcW w:w="1558" w:type="dxa"/>
-          </w:tcPr>
-          <w:p/>
-        </w:tc>
-        <w:tc>
-          <w:tcPr>
-            <w:tcW w:w="1558" w:type="dxa"/>
-          </w:tcPr>
-          <w:p/>
-        </w:tc>
-        <w:tc>
-          <w:tcPr>
-            <w:tcW w:w="1558" w:type="dxa"/>
-          </w:tcPr>
-          <w:p/>
-        </w:tc>
-        <w:tc>
-          <w:tcPr>
-            <w:tcW w:w="1558" w:type="dxa"/>
-          </w:tcPr>
-          <w:p/>
-        </w:tc>
-        <w:tc>
-          <w:tcPr>
-            <w:tcW w:w="1559" w:type="dxa"/>
-          </w:tcPr>
-          <w:p/>
-        </w:tc>
-        <w:tc>
-          <w:tcPr>
-            <w:tcW w:w="1559" w:type="dxa"/>
+            <w:tcW w:w="1536" w:type="dxa"/>
+          </w:tcPr>
+          <w:p>
+            <w:r>
+              <w:t>Login002</w:t>
+            </w:r>
+          </w:p>
+        </w:tc>
+        <w:tc>
+          <w:tcPr>
+            <w:tcW w:w="1300" w:type="dxa"/>
+          </w:tcPr>
+          <w:p>
+            <w:r>
+              <w:t>Password or Email doesn’t match DB</w:t>
+            </w:r>
+          </w:p>
+        </w:tc>
+        <w:tc>
+          <w:tcPr>
+            <w:tcW w:w="1390" w:type="dxa"/>
+          </w:tcPr>
+          <w:p>
+            <w:r>
+              <w:t>“Invalid email or password.”</w:t>
+            </w:r>
+          </w:p>
+        </w:tc>
+        <w:tc>
+          <w:tcPr>
+            <w:tcW w:w="2741" w:type="dxa"/>
+          </w:tcPr>
+          <w:p>
+            <w:r>
+              <w:t>“Invalid email or password.”</w:t>
+            </w:r>
+          </w:p>
+        </w:tc>
+        <w:tc>
+          <w:tcPr>
+            <w:tcW w:w="1061" w:type="dxa"/>
+          </w:tcPr>
+          <w:p>
+            <w:r>
+              <w:t>PASS</w:t>
+            </w:r>
+          </w:p>
+        </w:tc>
+        <w:tc>
+          <w:tcPr>
+            <w:tcW w:w="1322" w:type="dxa"/>
           </w:tcPr>
           <w:p/>
         </w:tc>
@@ -659,52 +1446,631 @@
       <w:tr>
         <w:tc>
           <w:tcPr>
-            <w:tcW w:w="1558" w:type="dxa"/>
+            <w:tcW w:w="1536" w:type="dxa"/>
+          </w:tcPr>
+          <w:p>
+            <w:r>
+              <w:t>Login003</w:t>
+            </w:r>
+          </w:p>
+        </w:tc>
+        <w:tc>
+          <w:tcPr>
+            <w:tcW w:w="1300" w:type="dxa"/>
+          </w:tcPr>
+          <w:p>
+            <w:r>
+              <w:t>Successfully Login</w:t>
+            </w:r>
+          </w:p>
+        </w:tc>
+        <w:tc>
+          <w:tcPr>
+            <w:tcW w:w="1390" w:type="dxa"/>
+          </w:tcPr>
+          <w:p>
+            <w:r>
+              <w:t>“Logged in successfully!”</w:t>
+            </w:r>
+          </w:p>
+        </w:tc>
+        <w:tc>
+          <w:tcPr>
+            <w:tcW w:w="2741" w:type="dxa"/>
+          </w:tcPr>
+          <w:p>
+            <w:r>
+              <w:t>“Logged in successfully!”</w:t>
+            </w:r>
+          </w:p>
+        </w:tc>
+        <w:tc>
+          <w:tcPr>
+            <w:tcW w:w="1061" w:type="dxa"/>
+          </w:tcPr>
+          <w:p>
+            <w:r>
+              <w:t>PASS</w:t>
+            </w:r>
+          </w:p>
+        </w:tc>
+        <w:tc>
+          <w:tcPr>
+            <w:tcW w:w="1322" w:type="dxa"/>
           </w:tcPr>
           <w:p/>
         </w:tc>
-        <w:tc>
-          <w:tcPr>
-            <w:tcW w:w="1558" w:type="dxa"/>
+      </w:tr>
+      <w:tr>
+        <w:tc>
+          <w:tcPr>
+            <w:tcW w:w="1536" w:type="dxa"/>
+          </w:tcPr>
+          <w:p>
+            <w:r>
+              <w:t>Profile001</w:t>
+            </w:r>
+          </w:p>
+        </w:tc>
+        <w:tc>
+          <w:tcPr>
+            <w:tcW w:w="1300" w:type="dxa"/>
+          </w:tcPr>
+          <w:p>
+            <w:r>
+              <w:t>New Registered User will show no booked tickets</w:t>
+            </w:r>
+          </w:p>
+        </w:tc>
+        <w:tc>
+          <w:tcPr>
+            <w:tcW w:w="1390" w:type="dxa"/>
+          </w:tcPr>
+          <w:p>
+            <w:r>
+              <w:t xml:space="preserve">“You </w:t>
+            </w:r>
+            <w:r>
+              <w:t>haven’t</w:t>
+            </w:r>
+            <w:r>
+              <w:t xml:space="preserve"> Booked any Tickets”</w:t>
+            </w:r>
+          </w:p>
+        </w:tc>
+        <w:tc>
+          <w:tcPr>
+            <w:tcW w:w="2741" w:type="dxa"/>
+          </w:tcPr>
+          <w:p>
+            <w:r>
+              <w:t xml:space="preserve">“You </w:t>
+            </w:r>
+            <w:r>
+              <w:t>haven’t</w:t>
+            </w:r>
+            <w:r>
+              <w:t xml:space="preserve"> Booked any Tickets”</w:t>
+            </w:r>
+          </w:p>
+        </w:tc>
+        <w:tc>
+          <w:tcPr>
+            <w:tcW w:w="1061" w:type="dxa"/>
+          </w:tcPr>
+          <w:p>
+            <w:r>
+              <w:t>PASS</w:t>
+            </w:r>
+          </w:p>
+        </w:tc>
+        <w:tc>
+          <w:tcPr>
+            <w:tcW w:w="1322" w:type="dxa"/>
           </w:tcPr>
           <w:p/>
         </w:tc>
-        <w:tc>
-          <w:tcPr>
-            <w:tcW w:w="1558" w:type="dxa"/>
+      </w:tr>
+      <w:tr>
+        <w:tc>
+          <w:tcPr>
+            <w:tcW w:w="1536" w:type="dxa"/>
+          </w:tcPr>
+          <w:p>
+            <w:r>
+              <w:t>Profile002</w:t>
+            </w:r>
+          </w:p>
+        </w:tc>
+        <w:tc>
+          <w:tcPr>
+            <w:tcW w:w="1300" w:type="dxa"/>
+          </w:tcPr>
+          <w:p>
+            <w:r>
+              <w:t>Registered User who has bought tickets will show Ticket History in Profile Page</w:t>
+            </w:r>
+          </w:p>
+        </w:tc>
+        <w:tc>
+          <w:tcPr>
+            <w:tcW w:w="1390" w:type="dxa"/>
+          </w:tcPr>
+          <w:p>
+            <w:r>
+              <w:t xml:space="preserve">“[number] ticket(s) to </w:t>
+            </w:r>
+            <w:r>
+              <w:rPr>
+                <w:b/>
+                <w:bCs/>
+              </w:rPr>
+              <w:t>[event]</w:t>
+            </w:r>
+            <w:r>
+              <w:t xml:space="preserve"> on [date] at [location]</w:t>
+            </w:r>
+            <w:r>
+              <w:t>”</w:t>
+            </w:r>
+          </w:p>
+        </w:tc>
+        <w:tc>
+          <w:tcPr>
+            <w:tcW w:w="2741" w:type="dxa"/>
+          </w:tcPr>
+          <w:p>
+            <w:r>
+              <w:t>“</w:t>
+            </w:r>
+            <w:r>
+              <w:t>2 tickets(s) to</w:t>
+            </w:r>
+            <w:r>
+              <w:t xml:space="preserve"> </w:t>
+            </w:r>
+            <w:r>
+              <w:rPr>
+                <w:b/>
+                <w:bCs/>
+              </w:rPr>
+              <w:t>Jazz Night 2025</w:t>
+            </w:r>
+            <w:r>
+              <w:t xml:space="preserve"> on 2025-07-10 at City Arena</w:t>
+            </w:r>
+            <w:r>
+              <w:t xml:space="preserve"> </w:t>
+            </w:r>
+            <w:r>
+              <w:t>“</w:t>
+            </w:r>
+          </w:p>
+        </w:tc>
+        <w:tc>
+          <w:tcPr>
+            <w:tcW w:w="1061" w:type="dxa"/>
+          </w:tcPr>
+          <w:p>
+            <w:r>
+              <w:t>P</w:t>
+            </w:r>
+            <w:r>
+              <w:t>ASS</w:t>
+            </w:r>
+          </w:p>
+        </w:tc>
+        <w:tc>
+          <w:tcPr>
+            <w:tcW w:w="1322" w:type="dxa"/>
           </w:tcPr>
           <w:p/>
         </w:tc>
-        <w:tc>
-          <w:tcPr>
-            <w:tcW w:w="1558" w:type="dxa"/>
-          </w:tcPr>
+      </w:tr>
+      <w:tr>
+        <w:tc>
+          <w:tcPr>
+            <w:tcW w:w="1536" w:type="dxa"/>
+          </w:tcPr>
+          <w:p>
+            <w:r>
+              <w:t>Profile003</w:t>
+            </w:r>
+          </w:p>
+        </w:tc>
+        <w:tc>
+          <w:tcPr>
+            <w:tcW w:w="1300" w:type="dxa"/>
+          </w:tcPr>
+          <w:p>
+            <w:r>
+              <w:t>Profile Page displays accurate user information</w:t>
+            </w:r>
+          </w:p>
+        </w:tc>
+        <w:tc>
+          <w:tcPr>
+            <w:tcW w:w="1390" w:type="dxa"/>
+          </w:tcPr>
+          <w:p>
+            <w:r>
+              <w:t>“Welcome [name]</w:t>
+            </w:r>
+            <w:r>
+              <w:rPr>
+                <w:rFonts w:ascii="Segoe UI Emoji" w:hAnsi="Segoe UI Emoji" w:cs="Segoe UI Emoji"/>
+              </w:rPr>
+              <w:t xml:space="preserve"> </w:t>
+            </w:r>
+            <w:r>
+              <w:rPr>
+                <w:rFonts w:ascii="Segoe UI Emoji" w:hAnsi="Segoe UI Emoji" w:cs="Segoe UI Emoji"/>
+              </w:rPr>
+              <w:t>👋</w:t>
+            </w:r>
+            <w:r>
+              <w:br/>
+            </w:r>
+            <w:r>
+              <w:br/>
+              <w:t>Email: [email]</w:t>
+            </w:r>
+          </w:p>
+          <w:p>
+            <w:r>
+              <w:t>Date of Birth: [dob]</w:t>
+            </w:r>
+          </w:p>
+          <w:p>
+            <w:r>
+              <w:t>Bio: [bio]</w:t>
+            </w:r>
+          </w:p>
+        </w:tc>
+        <w:tc>
+          <w:tcPr>
+            <w:tcW w:w="2741" w:type="dxa"/>
+          </w:tcPr>
+          <w:p>
+            <w:r>
+              <w:t xml:space="preserve">Welcome, Hunter Smith </w:t>
+            </w:r>
+            <w:r>
+              <w:rPr>
+                <w:rFonts w:ascii="Segoe UI Emoji" w:hAnsi="Segoe UI Emoji" w:cs="Segoe UI Emoji"/>
+              </w:rPr>
+              <w:t>👋</w:t>
+            </w:r>
+          </w:p>
+          <w:p>
+            <w:r>
+              <w:t>Email: huntertsmith4778@gmail.com</w:t>
+            </w:r>
+          </w:p>
           <w:p/>
-        </w:tc>
-        <w:tc>
-          <w:tcPr>
-            <w:tcW w:w="1559" w:type="dxa"/>
-          </w:tcPr>
+          <w:p>
+            <w:r>
+              <w:t>Date of Birth: January 07, 2003</w:t>
+            </w:r>
+          </w:p>
           <w:p/>
-        </w:tc>
-        <w:tc>
-          <w:tcPr>
-            <w:tcW w:w="1559" w:type="dxa"/>
+          <w:p>
+            <w:r>
+              <w:lastRenderedPageBreak/>
+              <w:t>Bio: Hi</w:t>
+            </w:r>
+          </w:p>
+        </w:tc>
+        <w:tc>
+          <w:tcPr>
+            <w:tcW w:w="1061" w:type="dxa"/>
+          </w:tcPr>
+          <w:p>
+            <w:r>
+              <w:lastRenderedPageBreak/>
+              <w:t>PASS</w:t>
+            </w:r>
+          </w:p>
+        </w:tc>
+        <w:tc>
+          <w:tcPr>
+            <w:tcW w:w="1322" w:type="dxa"/>
+          </w:tcPr>
+          <w:p/>
+        </w:tc>
+      </w:tr>
+      <w:tr>
+        <w:tc>
+          <w:tcPr>
+            <w:tcW w:w="1536" w:type="dxa"/>
+          </w:tcPr>
+          <w:p>
+            <w:r>
+              <w:t>Profiles004</w:t>
+            </w:r>
+          </w:p>
+        </w:tc>
+        <w:tc>
+          <w:tcPr>
+            <w:tcW w:w="1300" w:type="dxa"/>
+          </w:tcPr>
+          <w:p>
+            <w:r>
+              <w:t>Edit Profile button allows user to update their user details.</w:t>
+            </w:r>
+          </w:p>
+        </w:tc>
+        <w:tc>
+          <w:tcPr>
+            <w:tcW w:w="1390" w:type="dxa"/>
+          </w:tcPr>
+          <w:p>
+            <w:r>
+              <w:t>“Update your user details below</w:t>
+            </w:r>
+            <w:r>
+              <w:br/>
+            </w:r>
+            <w:r>
+              <w:br/>
+              <w:t>Name:</w:t>
+            </w:r>
+            <w:r>
+              <w:br/>
+              <w:t>Date of Birth:</w:t>
+            </w:r>
+            <w:r>
+              <w:br/>
+              <w:t>Email:</w:t>
+            </w:r>
+            <w:r>
+              <w:br/>
+              <w:t>Bio: “</w:t>
+            </w:r>
+          </w:p>
+        </w:tc>
+        <w:tc>
+          <w:tcPr>
+            <w:tcW w:w="2741" w:type="dxa"/>
+          </w:tcPr>
+          <w:p>
+            <w:r>
+              <w:t>BUTTON NOT FUNCTIONAL</w:t>
+            </w:r>
+          </w:p>
+        </w:tc>
+        <w:tc>
+          <w:tcPr>
+            <w:tcW w:w="1061" w:type="dxa"/>
+          </w:tcPr>
+          <w:p>
+            <w:r>
+              <w:t>FAIL</w:t>
+            </w:r>
+          </w:p>
+        </w:tc>
+        <w:tc>
+          <w:tcPr>
+            <w:tcW w:w="1322" w:type="dxa"/>
+          </w:tcPr>
+          <w:p>
+            <w:r>
+              <w:t xml:space="preserve">The edit </w:t>
+            </w:r>
+            <w:r>
+              <w:t>profile</w:t>
+            </w:r>
+            <w:r>
+              <w:t xml:space="preserve"> button has not been </w:t>
+            </w:r>
+            <w:r>
+              <w:t>implemented</w:t>
+            </w:r>
+            <w:r>
+              <w:t xml:space="preserve"> yet.</w:t>
+            </w:r>
+          </w:p>
+        </w:tc>
+      </w:tr>
+      <w:tr>
+        <w:tc>
+          <w:tcPr>
+            <w:tcW w:w="1536" w:type="dxa"/>
+          </w:tcPr>
+          <w:p>
+            <w:r>
+              <w:t>Checkout001</w:t>
+            </w:r>
+          </w:p>
+        </w:tc>
+        <w:tc>
+          <w:tcPr>
+            <w:tcW w:w="1300" w:type="dxa"/>
+          </w:tcPr>
+          <w:p>
+            <w:r>
+              <w:t>S</w:t>
+            </w:r>
+            <w:r>
+              <w:t>ite validate</w:t>
+            </w:r>
+            <w:r>
+              <w:t>s</w:t>
+            </w:r>
+            <w:r>
+              <w:t xml:space="preserve"> </w:t>
+            </w:r>
+            <w:r>
+              <w:t xml:space="preserve">missing </w:t>
+            </w:r>
+            <w:r>
+              <w:t>user input during checkout)</w:t>
+            </w:r>
+          </w:p>
+        </w:tc>
+        <w:tc>
+          <w:tcPr>
+            <w:tcW w:w="1390" w:type="dxa"/>
+          </w:tcPr>
+          <w:p>
+            <w:r>
+              <w:t>“Please fill out this field”</w:t>
+            </w:r>
+          </w:p>
+        </w:tc>
+        <w:tc>
+          <w:tcPr>
+            <w:tcW w:w="2741" w:type="dxa"/>
+          </w:tcPr>
+          <w:p>
+            <w:r>
+              <w:t>NONE</w:t>
+            </w:r>
+          </w:p>
+        </w:tc>
+        <w:tc>
+          <w:tcPr>
+            <w:tcW w:w="1061" w:type="dxa"/>
+          </w:tcPr>
+          <w:p>
+            <w:r>
+              <w:t>FAIL</w:t>
+            </w:r>
+          </w:p>
+        </w:tc>
+        <w:tc>
+          <w:tcPr>
+            <w:tcW w:w="1322" w:type="dxa"/>
+          </w:tcPr>
+          <w:p>
+            <w:r>
+              <w:t>We currently do not have a functioning checkout. For our prototype currently, the tickets are freely “bought”</w:t>
+            </w:r>
+          </w:p>
+        </w:tc>
+      </w:tr>
+      <w:tr>
+        <w:tc>
+          <w:tcPr>
+            <w:tcW w:w="1536" w:type="dxa"/>
+          </w:tcPr>
+          <w:p>
+            <w:r>
+              <w:t>Checkout002</w:t>
+            </w:r>
+          </w:p>
+        </w:tc>
+        <w:tc>
+          <w:tcPr>
+            <w:tcW w:w="1300" w:type="dxa"/>
+          </w:tcPr>
+          <w:p>
+            <w:r>
+              <w:t>Site states invalid credit card info</w:t>
+            </w:r>
+          </w:p>
+        </w:tc>
+        <w:tc>
+          <w:tcPr>
+            <w:tcW w:w="1390" w:type="dxa"/>
+          </w:tcPr>
+          <w:p>
+            <w:r>
+              <w:t>“Credit Card is not valid</w:t>
+            </w:r>
+          </w:p>
+        </w:tc>
+        <w:tc>
+          <w:tcPr>
+            <w:tcW w:w="2741" w:type="dxa"/>
+          </w:tcPr>
+          <w:p>
+            <w:r>
+              <w:t>NONE</w:t>
+            </w:r>
+          </w:p>
+        </w:tc>
+        <w:tc>
+          <w:tcPr>
+            <w:tcW w:w="1061" w:type="dxa"/>
+          </w:tcPr>
+          <w:p>
+            <w:r>
+              <w:t>FAIL</w:t>
+            </w:r>
+          </w:p>
+        </w:tc>
+        <w:tc>
+          <w:tcPr>
+            <w:tcW w:w="1322" w:type="dxa"/>
+          </w:tcPr>
+          <w:p>
+            <w:r>
+              <w:t>No checkout yet</w:t>
+            </w:r>
+          </w:p>
+        </w:tc>
+      </w:tr>
+      <w:tr>
+        <w:tc>
+          <w:tcPr>
+            <w:tcW w:w="1536" w:type="dxa"/>
+          </w:tcPr>
+          <w:p>
+            <w:r>
+              <w:t>Checkout003</w:t>
+            </w:r>
+          </w:p>
+        </w:tc>
+        <w:tc>
+          <w:tcPr>
+            <w:tcW w:w="1300" w:type="dxa"/>
+          </w:tcPr>
+          <w:p>
+            <w:r>
+              <w:t>Site states valid credit card transactions.</w:t>
+            </w:r>
+          </w:p>
+        </w:tc>
+        <w:tc>
+          <w:tcPr>
+            <w:tcW w:w="1390" w:type="dxa"/>
+          </w:tcPr>
+          <w:p>
+            <w:r>
+              <w:t>“Thank you for purchasing tickets”</w:t>
+            </w:r>
+          </w:p>
+        </w:tc>
+        <w:tc>
+          <w:tcPr>
+            <w:tcW w:w="2741" w:type="dxa"/>
+          </w:tcPr>
+          <w:p>
+            <w:r>
+              <w:t>Lacks implementation.</w:t>
+            </w:r>
+          </w:p>
+        </w:tc>
+        <w:tc>
+          <w:tcPr>
+            <w:tcW w:w="1061" w:type="dxa"/>
+          </w:tcPr>
+          <w:p>
+            <w:r>
+              <w:t>FAIL</w:t>
+            </w:r>
+          </w:p>
+        </w:tc>
+        <w:tc>
+          <w:tcPr>
+            <w:tcW w:w="1322" w:type="dxa"/>
           </w:tcPr>
           <w:p/>
         </w:tc>
       </w:tr>
     </w:tbl>
     <w:p/>
-    <w:p/>
-    <w:p/>
-    <w:p/>
-    <w:p/>
-    <w:p>
-      <w:r>
-        <w:t> 1. Can a registered user log in and view their past purchases or current orders? Expected Result: User dashboard shows accurate order history and ticket info. 2. Does the site validate user input during checkout (e.g., missing fields, invalid credit card)? Expected Result: Relevant error messages appear, form is not submitted. 3. Can a user proceed through checkout with valid billing and payment info? Expected Result: User is redirected to confirmation after successful payment. 4. Can a user select an event and view available ticket types and prices? Expected Result: Event details load correctly, showing accurate ticket info. 5. Can a registered user log in and view their past purchases or current orders? Expected Result: User dashboard shows accurate order history and ticket info.</w:t>
-      </w:r>
-    </w:p>
     <w:sectPr>
       <w:pgSz w:w="12240" w:h="15840"/>
       <w:pgMar w:top="1440" w:right="1440" w:bottom="1440" w:left="1440" w:header="720" w:footer="720" w:gutter="0"/>
@@ -713,6 +2079,103 @@
     </w:sectPr>
   </w:body>
 </w:document>
+</file>
+
+<file path=word/numbering.xml><?xml version="1.0" encoding="utf-8"?>
+<w:numbering xmlns:wpc="http://schemas.microsoft.com/office/word/2010/wordprocessingCanvas" xmlns:cx="http://schemas.microsoft.com/office/drawing/2014/chartex" xmlns:cx1="http://schemas.microsoft.com/office/drawing/2015/9/8/chartex" xmlns:cx2="http://schemas.microsoft.com/office/drawing/2015/10/21/chartex" xmlns:cx3="http://schemas.microsoft.com/office/drawing/2016/5/9/chartex" xmlns:cx4="http://schemas.microsoft.com/office/drawing/2016/5/10/chartex" xmlns:cx5="http://schemas.microsoft.com/office/drawing/2016/5/11/chartex" xmlns:cx6="http://schemas.microsoft.com/office/drawing/2016/5/12/chartex" xmlns:cx7="http://schemas.microsoft.com/office/drawing/2016/5/13/chartex" xmlns:cx8="http://schemas.microsoft.com/office/drawing/2016/5/14/chartex" xmlns:mc="http://schemas.openxmlformats.org/markup-compatibility/2006" xmlns:aink="http://schemas.microsoft.com/office/drawing/2016/ink" xmlns:am3d="http://schemas.microsoft.com/office/drawing/2017/model3d" xmlns:o="urn:schemas-microsoft-com:office:office" xmlns:oel="http://schemas.microsoft.com/office/2019/extlst" xmlns:r="http://schemas.openxmlformats.org/officeDocument/2006/relationships" xmlns:m="http://schemas.openxmlformats.org/officeDocument/2006/math" xmlns:v="urn:schemas-microsoft-com:vml" xmlns:wp14="http://schemas.microsoft.com/office/word/2010/wordprocessingDrawing" xmlns:wp="http://schemas.openxmlformats.org/drawingml/2006/wordprocessingDrawing" xmlns:w10="urn:schemas-microsoft-com:office:word" xmlns:w="http://schemas.openxmlformats.org/wordprocessingml/2006/main" xmlns:w14="http://schemas.microsoft.com/office/word/2010/wordml" xmlns:w15="http://schemas.microsoft.com/office/word/2012/wordml" xmlns:w16cex="http://schemas.microsoft.com/office/word/2018/wordml/cex" xmlns:w16cid="http://schemas.microsoft.com/office/word/2016/wordml/cid" xmlns:w16="http://schemas.microsoft.com/office/word/2018/wordml" xmlns:w16du="http://schemas.microsoft.com/office/word/2023/wordml/word16du" xmlns:w16sdtdh="http://schemas.microsoft.com/office/word/2020/wordml/sdtdatahash" xmlns:w16sdtfl="http://schemas.microsoft.com/office/word/2024/wordml/sdtformatlock" xmlns:w16se="http://schemas.microsoft.com/office/word/2015/wordml/symex" xmlns:wpg="http://schemas.microsoft.com/office/word/2010/wordprocessingGroup" xmlns:wpi="http://schemas.microsoft.com/office/word/2010/wordprocessingInk" xmlns:wne="http://schemas.microsoft.com/office/word/2006/wordml" xmlns:wps="http://schemas.microsoft.com/office/word/2010/wordprocessingShape" mc:Ignorable="w14 w15 w16se w16cid w16 w16cex w16sdtdh w16sdtfl w16du wp14">
+  <w:abstractNum w:abstractNumId="0" w15:restartNumberingAfterBreak="0">
+    <w:nsid w:val="13F53F95"/>
+    <w:multiLevelType w:val="hybridMultilevel"/>
+    <w:tmpl w:val="A0DA5C26"/>
+    <w:lvl w:ilvl="0" w:tplc="0409000F">
+      <w:start w:val="1"/>
+      <w:numFmt w:val="decimal"/>
+      <w:lvlText w:val="%1."/>
+      <w:lvlJc w:val="left"/>
+      <w:pPr>
+        <w:ind w:left="720" w:hanging="360"/>
+      </w:pPr>
+      <w:rPr>
+        <w:rFonts w:hint="default"/>
+      </w:rPr>
+    </w:lvl>
+    <w:lvl w:ilvl="1" w:tplc="04090019" w:tentative="1">
+      <w:start w:val="1"/>
+      <w:numFmt w:val="lowerLetter"/>
+      <w:lvlText w:val="%2."/>
+      <w:lvlJc w:val="left"/>
+      <w:pPr>
+        <w:ind w:left="1440" w:hanging="360"/>
+      </w:pPr>
+    </w:lvl>
+    <w:lvl w:ilvl="2" w:tplc="0409001B" w:tentative="1">
+      <w:start w:val="1"/>
+      <w:numFmt w:val="lowerRoman"/>
+      <w:lvlText w:val="%3."/>
+      <w:lvlJc w:val="right"/>
+      <w:pPr>
+        <w:ind w:left="2160" w:hanging="180"/>
+      </w:pPr>
+    </w:lvl>
+    <w:lvl w:ilvl="3" w:tplc="0409000F" w:tentative="1">
+      <w:start w:val="1"/>
+      <w:numFmt w:val="decimal"/>
+      <w:lvlText w:val="%4."/>
+      <w:lvlJc w:val="left"/>
+      <w:pPr>
+        <w:ind w:left="2880" w:hanging="360"/>
+      </w:pPr>
+    </w:lvl>
+    <w:lvl w:ilvl="4" w:tplc="04090019" w:tentative="1">
+      <w:start w:val="1"/>
+      <w:numFmt w:val="lowerLetter"/>
+      <w:lvlText w:val="%5."/>
+      <w:lvlJc w:val="left"/>
+      <w:pPr>
+        <w:ind w:left="3600" w:hanging="360"/>
+      </w:pPr>
+    </w:lvl>
+    <w:lvl w:ilvl="5" w:tplc="0409001B" w:tentative="1">
+      <w:start w:val="1"/>
+      <w:numFmt w:val="lowerRoman"/>
+      <w:lvlText w:val="%6."/>
+      <w:lvlJc w:val="right"/>
+      <w:pPr>
+        <w:ind w:left="4320" w:hanging="180"/>
+      </w:pPr>
+    </w:lvl>
+    <w:lvl w:ilvl="6" w:tplc="0409000F" w:tentative="1">
+      <w:start w:val="1"/>
+      <w:numFmt w:val="decimal"/>
+      <w:lvlText w:val="%7."/>
+      <w:lvlJc w:val="left"/>
+      <w:pPr>
+        <w:ind w:left="5040" w:hanging="360"/>
+      </w:pPr>
+    </w:lvl>
+    <w:lvl w:ilvl="7" w:tplc="04090019" w:tentative="1">
+      <w:start w:val="1"/>
+      <w:numFmt w:val="lowerLetter"/>
+      <w:lvlText w:val="%8."/>
+      <w:lvlJc w:val="left"/>
+      <w:pPr>
+        <w:ind w:left="5760" w:hanging="360"/>
+      </w:pPr>
+    </w:lvl>
+    <w:lvl w:ilvl="8" w:tplc="0409001B" w:tentative="1">
+      <w:start w:val="1"/>
+      <w:numFmt w:val="lowerRoman"/>
+      <w:lvlText w:val="%9."/>
+      <w:lvlJc w:val="right"/>
+      <w:pPr>
+        <w:ind w:left="6480" w:hanging="180"/>
+      </w:pPr>
+    </w:lvl>
+  </w:abstractNum>
+  <w:num w:numId="1" w16cid:durableId="129785520">
+    <w:abstractNumId w:val="0"/>
+  </w:num>
+</w:numbering>
 </file>
 
 <file path=word/styles.xml><?xml version="1.0" encoding="utf-8"?>

</xml_diff>